<commit_message>
added next- and previous- buttons
</commit_message>
<xml_diff>
--- a/offline_utility/newsletter_template.docx
+++ b/offline_utility/newsletter_template.docx
@@ -10,9 +10,10 @@
       </w:pPr>
       <w:r>
         <w:rPr>
-          <w:lang w:val="en-US"/>
-        </w:rPr>
-        <w:t>&lt;ENTER CONTENT HERE&gt;</w:t>
+          <w:noProof/>
+          <w:lang w:val="en-US"/>
+        </w:rPr>
+        <w:t>&lt;INSERT CONTENT HERE&gt;</w:t>
       </w:r>
     </w:p>
     <w:p>
@@ -28,6 +29,25 @@
           <w:lang w:val="en-US"/>
         </w:rPr>
       </w:pPr>
+      <w:r>
+        <w:rPr>
+          <w:lang w:val="en-US"/>
+        </w:rPr>
+        <w:t>Sincerely,</w:t>
+      </w:r>
+    </w:p>
+    <w:p>
+      <w:pPr>
+        <w:rPr>
+          <w:lang w:val="en-US"/>
+        </w:rPr>
+      </w:pPr>
+      <w:r>
+        <w:rPr>
+          <w:lang w:val="en-US"/>
+        </w:rPr>
+        <w:t>Simon Sutoris</w:t>
+      </w:r>
     </w:p>
     <w:p>
       <w:pPr>
@@ -70,13 +90,6 @@
           <w:lang w:val="en-US"/>
         </w:rPr>
       </w:pPr>
-    </w:p>
-    <w:p>
-      <w:pPr>
-        <w:rPr>
-          <w:lang w:val="en-US"/>
-        </w:rPr>
-      </w:pPr>
       <w:r>
         <w:rPr>
           <w:lang w:val="en-US"/>
@@ -126,18 +139,22 @@
 </file>
 
 <file path=word/recipientData.xml><?xml version="1.0" encoding="utf-8"?>
-<w:recipients xmlns:wpc="http://schemas.microsoft.com/office/word/2010/wordprocessingCanvas" xmlns:cx="http://schemas.microsoft.com/office/drawing/2014/chartex" xmlns:cx1="http://schemas.microsoft.com/office/drawing/2015/9/8/chartex" xmlns:cx2="http://schemas.microsoft.com/office/drawing/2015/10/21/chartex" xmlns:cx3="http://schemas.microsoft.com/office/drawing/2016/5/9/chartex" xmlns:cx4="http://schemas.microsoft.com/office/drawing/2016/5/10/chartex" xmlns:cx5="http://schemas.microsoft.com/office/drawing/2016/5/11/chartex" xmlns:cx6="http://schemas.microsoft.com/office/drawing/2016/5/12/chartex" xmlns:cx7="http://schemas.microsoft.com/office/drawing/2016/5/13/chartex" xmlns:cx8="http://schemas.microsoft.com/office/drawing/2016/5/14/chartex" xmlns:mc="http://schemas.openxmlformats.org/markup-compatibility/2006" xmlns:aink="http://schemas.microsoft.com/office/drawing/2016/ink" xmlns:am3d="http://schemas.microsoft.com/office/drawing/2017/model3d" xmlns:o="urn:schemas-microsoft-com:office:office" xmlns:r="http://schemas.openxmlformats.org/officeDocument/2006/relationships" xmlns:m="http://schemas.openxmlformats.org/officeDocument/2006/math" xmlns:v="urn:schemas-microsoft-com:vml" xmlns:wp14="http://schemas.microsoft.com/office/word/2010/wordprocessingDrawing" xmlns:wp="http://schemas.openxmlformats.org/drawingml/2006/wordprocessingDrawing" xmlns:w10="urn:schemas-microsoft-com:office:word" xmlns:w="http://schemas.openxmlformats.org/wordprocessingml/2006/main" xmlns:w14="http://schemas.microsoft.com/office/word/2010/wordml" xmlns:w15="http://schemas.microsoft.com/office/word/2012/wordml" xmlns:w16cex="http://schemas.microsoft.com/office/word/2018/wordml/cex" xmlns:w16cid="http://schemas.microsoft.com/office/word/2016/wordml/cid" xmlns:w16="http://schemas.microsoft.com/office/word/2018/wordml" xmlns:w16se="http://schemas.microsoft.com/office/word/2015/wordml/symex" xmlns:wpg="http://schemas.microsoft.com/office/word/2010/wordprocessingGroup" xmlns:wpi="http://schemas.microsoft.com/office/word/2010/wordprocessingInk" xmlns:wne="http://schemas.microsoft.com/office/word/2006/wordml" xmlns:wps="http://schemas.microsoft.com/office/word/2010/wordprocessingShape" mc:Ignorable="w14 w15 w16se w16cid w16 w16cex wp14">
-  <w:recipientData>
-    <w:active/>
-    <w:column w:val="0"/>
-    <w:uniqueTag w:val="SgBOAFQAbgBMAFIAMABHAEEASwBmAHQAQwBQAFUAaABlAGYAbgBLAGEAMAA0AG0AVAB1AGIAMwBL&#10;AFIAUAAtAAAAAAAAAAAAAAAAAAAAAAAAAAAAAAAAAAAAAAAAAAAAAAAAAAAAAAAAAAAAAAAAAAAA&#10;AAAAAAAAAAAAAAAAAAA="/>
-  </w:recipientData>
-  <w:recipientData>
-    <w:active/>
-    <w:column w:val="0"/>
-    <w:uniqueTag w:val="SQBnAFQAVwBIAEkANABjAFYAWAB1AHUAMQA0AG0AeQBYAEMAagB1AGUAWABjAHEAUgBQAGUASgBf&#10;AHIAXwBnAAAAAAAAAAAAAAAAAAAAAAAAAAAAAAAAAAAAAAAAAAAAAAAAAAAAAAAAAAAAAAAAAAAA&#10;AAAAAAAAAAAAAAAAAAA="/>
-  </w:recipientData>
-</w:recipients>
+<wne:recipients xmlns:wpc="http://schemas.microsoft.com/office/word/2010/wordprocessingCanvas" xmlns:cx="http://schemas.microsoft.com/office/drawing/2014/chartex" xmlns:cx1="http://schemas.microsoft.com/office/drawing/2015/9/8/chartex" xmlns:cx2="http://schemas.microsoft.com/office/drawing/2015/10/21/chartex" xmlns:cx3="http://schemas.microsoft.com/office/drawing/2016/5/9/chartex" xmlns:cx4="http://schemas.microsoft.com/office/drawing/2016/5/10/chartex" xmlns:cx5="http://schemas.microsoft.com/office/drawing/2016/5/11/chartex" xmlns:cx6="http://schemas.microsoft.com/office/drawing/2016/5/12/chartex" xmlns:cx7="http://schemas.microsoft.com/office/drawing/2016/5/13/chartex" xmlns:cx8="http://schemas.microsoft.com/office/drawing/2016/5/14/chartex" xmlns:mc="http://schemas.openxmlformats.org/markup-compatibility/2006" xmlns:aink="http://schemas.microsoft.com/office/drawing/2016/ink" xmlns:am3d="http://schemas.microsoft.com/office/drawing/2017/model3d" xmlns:o="urn:schemas-microsoft-com:office:office" xmlns:r="http://schemas.openxmlformats.org/officeDocument/2006/relationships" xmlns:m="http://schemas.openxmlformats.org/officeDocument/2006/math" xmlns:v="urn:schemas-microsoft-com:vml" xmlns:wp14="http://schemas.microsoft.com/office/word/2010/wordprocessingDrawing" xmlns:wp="http://schemas.openxmlformats.org/drawingml/2006/wordprocessingDrawing" xmlns:w10="urn:schemas-microsoft-com:office:word" xmlns:w="http://schemas.openxmlformats.org/wordprocessingml/2006/main" xmlns:w14="http://schemas.microsoft.com/office/word/2010/wordml" xmlns:w15="http://schemas.microsoft.com/office/word/2012/wordml" xmlns:w16cex="http://schemas.microsoft.com/office/word/2018/wordml/cex" xmlns:w16cid="http://schemas.microsoft.com/office/word/2016/wordml/cid" xmlns:w16="http://schemas.microsoft.com/office/word/2018/wordml" xmlns:w16se="http://schemas.microsoft.com/office/word/2015/wordml/symex" xmlns:wpg="http://schemas.microsoft.com/office/word/2010/wordprocessingGroup" xmlns:wpi="http://schemas.microsoft.com/office/word/2010/wordprocessingInk" xmlns:wne="http://schemas.microsoft.com/office/word/2006/wordml" xmlns:wps="http://schemas.microsoft.com/office/word/2010/wordprocessingShape" mc:Ignorable="w14 w15 w16se w16cid w16 w16cex wp14">
+  <wne:recipientData>
+    <wne:active wne:val="1"/>
+    <wne:hash wne:val="5111882"/>
+  </wne:recipientData>
+  <wne:recipientData>
+    <wne:active wne:val="1"/>
+    <wne:hash wne:val="6750281"/>
+  </wne:recipientData>
+  <wne:recipientData>
+    <wne:active wne:val="1"/>
+  </wne:recipientData>
+  <wne:recipientData>
+    <wne:active wne:val="1"/>
+  </wne:recipientData>
+</wne:recipients>
 </file>
 
 <file path=word/styles.xml><?xml version="1.0" encoding="utf-8"?>

</xml_diff>